<commit_message>
Se actualiza  seguimiento 2 semana de sprint 1
</commit_message>
<xml_diff>
--- a/SPRINT 1/1-Planificacion/Pila del Sprint/Plan del Sprint.docx
+++ b/SPRINT 1/1-Planificacion/Pila del Sprint/Plan del Sprint.docx
@@ -2141,25 +2141,7 @@
           <w:sz w:val="24"/>
           <w:szCs w:val="24"/>
         </w:rPr>
-        <w:t xml:space="preserve">Grupo de trabajo, equipo de </w:t>
-      </w:r>
-      <w:proofErr w:type="spellStart"/>
-      <w:r>
-        <w:rPr>
-          <w:rFonts w:ascii="Arial" w:hAnsi="Arial" w:cs="Arial"/>
-          <w:sz w:val="24"/>
-          <w:szCs w:val="24"/>
-        </w:rPr>
-        <w:t>computo</w:t>
-      </w:r>
-      <w:proofErr w:type="spellEnd"/>
-      <w:r>
-        <w:rPr>
-          <w:rFonts w:ascii="Arial" w:hAnsi="Arial" w:cs="Arial"/>
-          <w:sz w:val="24"/>
-          <w:szCs w:val="24"/>
-        </w:rPr>
-        <w:t xml:space="preserve">, herramientas de desarrollo </w:t>
+        <w:t xml:space="preserve">Grupo de trabajo, equipo de computo, herramientas de desarrollo </w:t>
       </w:r>
       <w:r>
         <w:rPr>
@@ -2167,79 +2149,15 @@
           <w:sz w:val="24"/>
           <w:szCs w:val="24"/>
         </w:rPr>
-        <w:t xml:space="preserve">PHP, </w:t>
+        <w:t>PHP, Laravel, JavaScript, Jquery, HTML5, CSS3, Bootstrap, MySQL y JSon</w:t>
       </w:r>
-      <w:proofErr w:type="spellStart"/>
       <w:r>
         <w:rPr>
           <w:rFonts w:ascii="Arial" w:hAnsi="Arial" w:cs="Arial"/>
           <w:sz w:val="24"/>
           <w:szCs w:val="24"/>
         </w:rPr>
-        <w:t>Laravel</w:t>
-      </w:r>
-      <w:proofErr w:type="spellEnd"/>
-      <w:r>
-        <w:rPr>
-          <w:rFonts w:ascii="Arial" w:hAnsi="Arial" w:cs="Arial"/>
-          <w:sz w:val="24"/>
-          <w:szCs w:val="24"/>
-        </w:rPr>
-        <w:t xml:space="preserve">, JavaScript, </w:t>
-      </w:r>
-      <w:proofErr w:type="spellStart"/>
-      <w:r>
-        <w:rPr>
-          <w:rFonts w:ascii="Arial" w:hAnsi="Arial" w:cs="Arial"/>
-          <w:sz w:val="24"/>
-          <w:szCs w:val="24"/>
-        </w:rPr>
-        <w:t>Jquery</w:t>
-      </w:r>
-      <w:proofErr w:type="spellEnd"/>
-      <w:r>
-        <w:rPr>
-          <w:rFonts w:ascii="Arial" w:hAnsi="Arial" w:cs="Arial"/>
-          <w:sz w:val="24"/>
-          <w:szCs w:val="24"/>
-        </w:rPr>
-        <w:t xml:space="preserve">, HTML5, CSS3, Bootstrap, MySQL y </w:t>
-      </w:r>
-      <w:proofErr w:type="spellStart"/>
-      <w:r>
-        <w:rPr>
-          <w:rFonts w:ascii="Arial" w:hAnsi="Arial" w:cs="Arial"/>
-          <w:sz w:val="24"/>
-          <w:szCs w:val="24"/>
-        </w:rPr>
-        <w:t>JSon</w:t>
-      </w:r>
-      <w:proofErr w:type="spellEnd"/>
-      <w:r>
-        <w:rPr>
-          <w:rFonts w:ascii="Arial" w:hAnsi="Arial" w:cs="Arial"/>
-          <w:sz w:val="24"/>
-          <w:szCs w:val="24"/>
-        </w:rPr>
-        <w:t xml:space="preserve">, libros de ingeniería de software, internet, UML programa DIA, </w:t>
-      </w:r>
-      <w:proofErr w:type="spellStart"/>
-      <w:r>
-        <w:rPr>
-          <w:rFonts w:ascii="Arial" w:hAnsi="Arial" w:cs="Arial"/>
-          <w:sz w:val="24"/>
-          <w:szCs w:val="24"/>
-        </w:rPr>
-        <w:t>Mockups</w:t>
-      </w:r>
-      <w:proofErr w:type="spellEnd"/>
-      <w:r>
-        <w:rPr>
-          <w:rFonts w:ascii="Arial" w:hAnsi="Arial" w:cs="Arial"/>
-          <w:sz w:val="24"/>
-          <w:szCs w:val="24"/>
-        </w:rPr>
-        <w:t>.</w:t>
+        <w:t>, libros de ingeniería de software, internet, UML programa DIA, Mockups.</w:t>
       </w:r>
     </w:p>
     <w:p>
@@ -3567,6 +3485,15 @@
                 <w:lang w:eastAsia="es-CO"/>
               </w:rPr>
             </w:pPr>
+            <w:r>
+              <w:rPr>
+                <w:rFonts w:ascii="Arial" w:eastAsia="Times New Roman" w:hAnsi="Arial" w:cs="Arial"/>
+                <w:sz w:val="16"/>
+                <w:szCs w:val="16"/>
+                <w:lang w:eastAsia="es-CO"/>
+              </w:rPr>
+              <w:t>3</w:t>
+            </w:r>
           </w:p>
         </w:tc>
         <w:tc>
@@ -3593,6 +3520,15 @@
                 <w:lang w:eastAsia="es-CO"/>
               </w:rPr>
             </w:pPr>
+            <w:r>
+              <w:rPr>
+                <w:rFonts w:ascii="Arial" w:eastAsia="Times New Roman" w:hAnsi="Arial" w:cs="Arial"/>
+                <w:sz w:val="16"/>
+                <w:szCs w:val="16"/>
+                <w:lang w:eastAsia="es-CO"/>
+              </w:rPr>
+              <w:t>3</w:t>
+            </w:r>
           </w:p>
         </w:tc>
         <w:tc>
@@ -3671,6 +3607,15 @@
                 <w:lang w:eastAsia="es-CO"/>
               </w:rPr>
             </w:pPr>
+            <w:r>
+              <w:rPr>
+                <w:rFonts w:ascii="Arial" w:eastAsia="Times New Roman" w:hAnsi="Arial" w:cs="Arial"/>
+                <w:sz w:val="16"/>
+                <w:szCs w:val="16"/>
+                <w:lang w:eastAsia="es-CO"/>
+              </w:rPr>
+              <w:t>3</w:t>
+            </w:r>
           </w:p>
         </w:tc>
         <w:tc>
@@ -3697,6 +3642,15 @@
                 <w:lang w:eastAsia="es-CO"/>
               </w:rPr>
             </w:pPr>
+            <w:r>
+              <w:rPr>
+                <w:rFonts w:ascii="Arial" w:eastAsia="Times New Roman" w:hAnsi="Arial" w:cs="Arial"/>
+                <w:sz w:val="16"/>
+                <w:szCs w:val="16"/>
+                <w:lang w:eastAsia="es-CO"/>
+              </w:rPr>
+              <w:t>3</w:t>
+            </w:r>
           </w:p>
         </w:tc>
         <w:tc>
@@ -3775,6 +3729,15 @@
                 <w:lang w:eastAsia="es-CO"/>
               </w:rPr>
             </w:pPr>
+            <w:r>
+              <w:rPr>
+                <w:rFonts w:ascii="Arial" w:eastAsia="Times New Roman" w:hAnsi="Arial" w:cs="Arial"/>
+                <w:sz w:val="16"/>
+                <w:szCs w:val="16"/>
+                <w:lang w:eastAsia="es-CO"/>
+              </w:rPr>
+              <w:t>3</w:t>
+            </w:r>
           </w:p>
         </w:tc>
         <w:tc>
@@ -3801,6 +3764,15 @@
                 <w:lang w:eastAsia="es-CO"/>
               </w:rPr>
             </w:pPr>
+            <w:r>
+              <w:rPr>
+                <w:rFonts w:ascii="Arial" w:eastAsia="Times New Roman" w:hAnsi="Arial" w:cs="Arial"/>
+                <w:sz w:val="16"/>
+                <w:szCs w:val="16"/>
+                <w:lang w:eastAsia="es-CO"/>
+              </w:rPr>
+              <w:t>3</w:t>
+            </w:r>
           </w:p>
         </w:tc>
         <w:tc>
@@ -3879,6 +3851,15 @@
                 <w:lang w:eastAsia="es-CO"/>
               </w:rPr>
             </w:pPr>
+            <w:r>
+              <w:rPr>
+                <w:rFonts w:ascii="Arial" w:eastAsia="Times New Roman" w:hAnsi="Arial" w:cs="Arial"/>
+                <w:sz w:val="16"/>
+                <w:szCs w:val="16"/>
+                <w:lang w:eastAsia="es-CO"/>
+              </w:rPr>
+              <w:t>1</w:t>
+            </w:r>
           </w:p>
         </w:tc>
         <w:tc>
@@ -3905,6 +3886,15 @@
                 <w:lang w:eastAsia="es-CO"/>
               </w:rPr>
             </w:pPr>
+            <w:r>
+              <w:rPr>
+                <w:rFonts w:ascii="Arial" w:eastAsia="Times New Roman" w:hAnsi="Arial" w:cs="Arial"/>
+                <w:sz w:val="16"/>
+                <w:szCs w:val="16"/>
+                <w:lang w:eastAsia="es-CO"/>
+              </w:rPr>
+              <w:t>3</w:t>
+            </w:r>
           </w:p>
         </w:tc>
         <w:tc>
@@ -4179,6 +4169,15 @@
                 <w:lang w:eastAsia="es-CO"/>
               </w:rPr>
             </w:pPr>
+            <w:r>
+              <w:rPr>
+                <w:rFonts w:ascii="Arial" w:eastAsia="Times New Roman" w:hAnsi="Arial" w:cs="Arial"/>
+                <w:sz w:val="16"/>
+                <w:szCs w:val="16"/>
+                <w:lang w:eastAsia="es-CO"/>
+              </w:rPr>
+              <w:t>N/A</w:t>
+            </w:r>
           </w:p>
         </w:tc>
         <w:tc>
@@ -4205,6 +4204,15 @@
                 <w:lang w:eastAsia="es-CO"/>
               </w:rPr>
             </w:pPr>
+            <w:r>
+              <w:rPr>
+                <w:rFonts w:ascii="Arial" w:eastAsia="Times New Roman" w:hAnsi="Arial" w:cs="Arial"/>
+                <w:sz w:val="16"/>
+                <w:szCs w:val="16"/>
+                <w:lang w:eastAsia="es-CO"/>
+              </w:rPr>
+              <w:t>N/A</w:t>
+            </w:r>
           </w:p>
         </w:tc>
         <w:tc>
@@ -4283,6 +4291,15 @@
                 <w:lang w:eastAsia="es-CO"/>
               </w:rPr>
             </w:pPr>
+            <w:r>
+              <w:rPr>
+                <w:rFonts w:ascii="Arial" w:eastAsia="Times New Roman" w:hAnsi="Arial" w:cs="Arial"/>
+                <w:sz w:val="16"/>
+                <w:szCs w:val="16"/>
+                <w:lang w:eastAsia="es-CO"/>
+              </w:rPr>
+              <w:t>N/A</w:t>
+            </w:r>
           </w:p>
         </w:tc>
         <w:tc>
@@ -4309,6 +4326,15 @@
                 <w:lang w:eastAsia="es-CO"/>
               </w:rPr>
             </w:pPr>
+            <w:r>
+              <w:rPr>
+                <w:rFonts w:ascii="Arial" w:eastAsia="Times New Roman" w:hAnsi="Arial" w:cs="Arial"/>
+                <w:sz w:val="16"/>
+                <w:szCs w:val="16"/>
+                <w:lang w:eastAsia="es-CO"/>
+              </w:rPr>
+              <w:t>N/A</w:t>
+            </w:r>
           </w:p>
         </w:tc>
         <w:tc>
@@ -4387,6 +4413,15 @@
                 <w:lang w:eastAsia="es-CO"/>
               </w:rPr>
             </w:pPr>
+            <w:r>
+              <w:rPr>
+                <w:rFonts w:ascii="Arial" w:eastAsia="Times New Roman" w:hAnsi="Arial" w:cs="Arial"/>
+                <w:sz w:val="16"/>
+                <w:szCs w:val="16"/>
+                <w:lang w:eastAsia="es-CO"/>
+              </w:rPr>
+              <w:t>N/A</w:t>
+            </w:r>
           </w:p>
         </w:tc>
         <w:tc>
@@ -4413,6 +4448,15 @@
                 <w:lang w:eastAsia="es-CO"/>
               </w:rPr>
             </w:pPr>
+            <w:r>
+              <w:rPr>
+                <w:rFonts w:ascii="Arial" w:eastAsia="Times New Roman" w:hAnsi="Arial" w:cs="Arial"/>
+                <w:sz w:val="16"/>
+                <w:szCs w:val="16"/>
+                <w:lang w:eastAsia="es-CO"/>
+              </w:rPr>
+              <w:t>N/A</w:t>
+            </w:r>
           </w:p>
         </w:tc>
         <w:tc>
@@ -4491,6 +4535,15 @@
                 <w:lang w:eastAsia="es-CO"/>
               </w:rPr>
             </w:pPr>
+            <w:r>
+              <w:rPr>
+                <w:rFonts w:ascii="Arial" w:eastAsia="Times New Roman" w:hAnsi="Arial" w:cs="Arial"/>
+                <w:sz w:val="16"/>
+                <w:szCs w:val="16"/>
+                <w:lang w:eastAsia="es-CO"/>
+              </w:rPr>
+              <w:t>1</w:t>
+            </w:r>
           </w:p>
         </w:tc>
         <w:tc>
@@ -4517,6 +4570,17 @@
                 <w:lang w:eastAsia="es-CO"/>
               </w:rPr>
             </w:pPr>
+            <w:r>
+              <w:rPr>
+                <w:rFonts w:ascii="Arial" w:eastAsia="Times New Roman" w:hAnsi="Arial" w:cs="Arial"/>
+                <w:sz w:val="16"/>
+                <w:szCs w:val="16"/>
+                <w:lang w:eastAsia="es-CO"/>
+              </w:rPr>
+              <w:t>3</w:t>
+            </w:r>
+            <w:bookmarkStart w:id="6" w:name="_GoBack"/>
+            <w:bookmarkEnd w:id="6"/>
           </w:p>
         </w:tc>
         <w:tc>
@@ -4791,6 +4855,15 @@
                 <w:lang w:eastAsia="es-CO"/>
               </w:rPr>
             </w:pPr>
+            <w:r>
+              <w:rPr>
+                <w:rFonts w:ascii="Arial" w:eastAsia="Times New Roman" w:hAnsi="Arial" w:cs="Arial"/>
+                <w:sz w:val="16"/>
+                <w:szCs w:val="16"/>
+                <w:lang w:eastAsia="es-CO"/>
+              </w:rPr>
+              <w:t>N/A</w:t>
+            </w:r>
           </w:p>
         </w:tc>
         <w:tc>
@@ -4817,6 +4890,15 @@
                 <w:lang w:eastAsia="es-CO"/>
               </w:rPr>
             </w:pPr>
+            <w:r>
+              <w:rPr>
+                <w:rFonts w:ascii="Arial" w:eastAsia="Times New Roman" w:hAnsi="Arial" w:cs="Arial"/>
+                <w:sz w:val="16"/>
+                <w:szCs w:val="16"/>
+                <w:lang w:eastAsia="es-CO"/>
+              </w:rPr>
+              <w:t>N/A</w:t>
+            </w:r>
           </w:p>
         </w:tc>
         <w:tc>
@@ -4895,6 +4977,15 @@
                 <w:lang w:eastAsia="es-CO"/>
               </w:rPr>
             </w:pPr>
+            <w:r>
+              <w:rPr>
+                <w:rFonts w:ascii="Arial" w:eastAsia="Times New Roman" w:hAnsi="Arial" w:cs="Arial"/>
+                <w:sz w:val="16"/>
+                <w:szCs w:val="16"/>
+                <w:lang w:eastAsia="es-CO"/>
+              </w:rPr>
+              <w:t>N/A</w:t>
+            </w:r>
           </w:p>
         </w:tc>
         <w:tc>
@@ -4921,6 +5012,15 @@
                 <w:lang w:eastAsia="es-CO"/>
               </w:rPr>
             </w:pPr>
+            <w:r>
+              <w:rPr>
+                <w:rFonts w:ascii="Arial" w:eastAsia="Times New Roman" w:hAnsi="Arial" w:cs="Arial"/>
+                <w:sz w:val="16"/>
+                <w:szCs w:val="16"/>
+                <w:lang w:eastAsia="es-CO"/>
+              </w:rPr>
+              <w:t>N/A</w:t>
+            </w:r>
           </w:p>
         </w:tc>
         <w:tc>
@@ -4991,14 +5091,22 @@
           <w:p>
             <w:pPr>
               <w:spacing w:after="0" w:line="240" w:lineRule="auto"/>
-              <w:jc w:val="center"/>
-              <w:rPr>
-                <w:rFonts w:ascii="Arial" w:eastAsia="Times New Roman" w:hAnsi="Arial" w:cs="Arial"/>
-                <w:sz w:val="16"/>
-                <w:szCs w:val="16"/>
-                <w:lang w:eastAsia="es-CO"/>
-              </w:rPr>
-            </w:pPr>
+              <w:rPr>
+                <w:rFonts w:ascii="Arial" w:eastAsia="Times New Roman" w:hAnsi="Arial" w:cs="Arial"/>
+                <w:sz w:val="16"/>
+                <w:szCs w:val="16"/>
+                <w:lang w:eastAsia="es-CO"/>
+              </w:rPr>
+            </w:pPr>
+            <w:r>
+              <w:rPr>
+                <w:rFonts w:ascii="Arial" w:eastAsia="Times New Roman" w:hAnsi="Arial" w:cs="Arial"/>
+                <w:sz w:val="16"/>
+                <w:szCs w:val="16"/>
+                <w:lang w:eastAsia="es-CO"/>
+              </w:rPr>
+              <w:t>Medio</w:t>
+            </w:r>
           </w:p>
         </w:tc>
         <w:tc>
@@ -5025,6 +5133,15 @@
                 <w:lang w:eastAsia="es-CO"/>
               </w:rPr>
             </w:pPr>
+            <w:r>
+              <w:rPr>
+                <w:rFonts w:ascii="Arial" w:eastAsia="Times New Roman" w:hAnsi="Arial" w:cs="Arial"/>
+                <w:sz w:val="16"/>
+                <w:szCs w:val="16"/>
+                <w:lang w:eastAsia="es-CO"/>
+              </w:rPr>
+              <w:t>Alto</w:t>
+            </w:r>
           </w:p>
         </w:tc>
         <w:tc>
@@ -5103,6 +5220,15 @@
                 <w:lang w:eastAsia="es-CO"/>
               </w:rPr>
             </w:pPr>
+            <w:r>
+              <w:rPr>
+                <w:rFonts w:ascii="Arial" w:eastAsia="Times New Roman" w:hAnsi="Arial" w:cs="Arial"/>
+                <w:sz w:val="16"/>
+                <w:szCs w:val="16"/>
+                <w:lang w:eastAsia="es-CO"/>
+              </w:rPr>
+              <w:t>1</w:t>
+            </w:r>
           </w:p>
         </w:tc>
         <w:tc>
@@ -5129,6 +5255,15 @@
                 <w:lang w:eastAsia="es-CO"/>
               </w:rPr>
             </w:pPr>
+            <w:r>
+              <w:rPr>
+                <w:rFonts w:ascii="Arial" w:eastAsia="Times New Roman" w:hAnsi="Arial" w:cs="Arial"/>
+                <w:sz w:val="16"/>
+                <w:szCs w:val="16"/>
+                <w:lang w:eastAsia="es-CO"/>
+              </w:rPr>
+              <w:t>3</w:t>
+            </w:r>
           </w:p>
         </w:tc>
         <w:tc>
@@ -5403,6 +5538,15 @@
                 <w:lang w:eastAsia="es-CO"/>
               </w:rPr>
             </w:pPr>
+            <w:r>
+              <w:rPr>
+                <w:rFonts w:ascii="Arial" w:eastAsia="Times New Roman" w:hAnsi="Arial" w:cs="Arial"/>
+                <w:sz w:val="16"/>
+                <w:szCs w:val="16"/>
+                <w:lang w:eastAsia="es-CO"/>
+              </w:rPr>
+              <w:t>N/A</w:t>
+            </w:r>
           </w:p>
         </w:tc>
         <w:tc>
@@ -5507,6 +5651,15 @@
                 <w:lang w:eastAsia="es-CO"/>
               </w:rPr>
             </w:pPr>
+            <w:r>
+              <w:rPr>
+                <w:rFonts w:ascii="Arial" w:eastAsia="Times New Roman" w:hAnsi="Arial" w:cs="Arial"/>
+                <w:sz w:val="16"/>
+                <w:szCs w:val="16"/>
+                <w:lang w:eastAsia="es-CO"/>
+              </w:rPr>
+              <w:t>3</w:t>
+            </w:r>
           </w:p>
         </w:tc>
         <w:tc>
@@ -5533,6 +5686,15 @@
                 <w:lang w:eastAsia="es-CO"/>
               </w:rPr>
             </w:pPr>
+            <w:r>
+              <w:rPr>
+                <w:rFonts w:ascii="Arial" w:eastAsia="Times New Roman" w:hAnsi="Arial" w:cs="Arial"/>
+                <w:sz w:val="16"/>
+                <w:szCs w:val="16"/>
+                <w:lang w:eastAsia="es-CO"/>
+              </w:rPr>
+              <w:t>3</w:t>
+            </w:r>
           </w:p>
         </w:tc>
         <w:tc>
@@ -5611,6 +5773,15 @@
                 <w:lang w:eastAsia="es-CO"/>
               </w:rPr>
             </w:pPr>
+            <w:r>
+              <w:rPr>
+                <w:rFonts w:ascii="Arial" w:eastAsia="Times New Roman" w:hAnsi="Arial" w:cs="Arial"/>
+                <w:sz w:val="16"/>
+                <w:szCs w:val="16"/>
+                <w:lang w:eastAsia="es-CO"/>
+              </w:rPr>
+              <w:t>3</w:t>
+            </w:r>
           </w:p>
         </w:tc>
         <w:tc>
@@ -5637,6 +5808,15 @@
                 <w:lang w:eastAsia="es-CO"/>
               </w:rPr>
             </w:pPr>
+            <w:r>
+              <w:rPr>
+                <w:rFonts w:ascii="Arial" w:eastAsia="Times New Roman" w:hAnsi="Arial" w:cs="Arial"/>
+                <w:sz w:val="16"/>
+                <w:szCs w:val="16"/>
+                <w:lang w:eastAsia="es-CO"/>
+              </w:rPr>
+              <w:t>3</w:t>
+            </w:r>
           </w:p>
         </w:tc>
         <w:tc>
@@ -5715,6 +5895,15 @@
                 <w:lang w:eastAsia="es-CO"/>
               </w:rPr>
             </w:pPr>
+            <w:r>
+              <w:rPr>
+                <w:rFonts w:ascii="Arial" w:eastAsia="Times New Roman" w:hAnsi="Arial" w:cs="Arial"/>
+                <w:sz w:val="16"/>
+                <w:szCs w:val="16"/>
+                <w:lang w:eastAsia="es-CO"/>
+              </w:rPr>
+              <w:t>3</w:t>
+            </w:r>
           </w:p>
         </w:tc>
         <w:tc>
@@ -5741,6 +5930,15 @@
                 <w:lang w:eastAsia="es-CO"/>
               </w:rPr>
             </w:pPr>
+            <w:r>
+              <w:rPr>
+                <w:rFonts w:ascii="Arial" w:eastAsia="Times New Roman" w:hAnsi="Arial" w:cs="Arial"/>
+                <w:sz w:val="16"/>
+                <w:szCs w:val="16"/>
+                <w:lang w:eastAsia="es-CO"/>
+              </w:rPr>
+              <w:t>3</w:t>
+            </w:r>
           </w:p>
         </w:tc>
         <w:tc>
@@ -6015,6 +6213,15 @@
                 <w:lang w:eastAsia="es-CO"/>
               </w:rPr>
             </w:pPr>
+            <w:r>
+              <w:rPr>
+                <w:rFonts w:ascii="Arial" w:eastAsia="Times New Roman" w:hAnsi="Arial" w:cs="Arial"/>
+                <w:sz w:val="16"/>
+                <w:szCs w:val="16"/>
+                <w:lang w:eastAsia="es-CO"/>
+              </w:rPr>
+              <w:t>N/A</w:t>
+            </w:r>
           </w:p>
         </w:tc>
         <w:tc>
@@ -6041,6 +6248,15 @@
                 <w:lang w:eastAsia="es-CO"/>
               </w:rPr>
             </w:pPr>
+            <w:r>
+              <w:rPr>
+                <w:rFonts w:ascii="Arial" w:eastAsia="Times New Roman" w:hAnsi="Arial" w:cs="Arial"/>
+                <w:sz w:val="16"/>
+                <w:szCs w:val="16"/>
+                <w:lang w:eastAsia="es-CO"/>
+              </w:rPr>
+              <w:t>N/A</w:t>
+            </w:r>
           </w:p>
         </w:tc>
         <w:tc>
@@ -6119,6 +6335,15 @@
                 <w:lang w:eastAsia="es-CO"/>
               </w:rPr>
             </w:pPr>
+            <w:r>
+              <w:rPr>
+                <w:rFonts w:ascii="Arial" w:eastAsia="Times New Roman" w:hAnsi="Arial" w:cs="Arial"/>
+                <w:sz w:val="16"/>
+                <w:szCs w:val="16"/>
+                <w:lang w:eastAsia="es-CO"/>
+              </w:rPr>
+              <w:t>N/A</w:t>
+            </w:r>
           </w:p>
         </w:tc>
         <w:tc>
@@ -6145,6 +6370,15 @@
                 <w:lang w:eastAsia="es-CO"/>
               </w:rPr>
             </w:pPr>
+            <w:r>
+              <w:rPr>
+                <w:rFonts w:ascii="Arial" w:eastAsia="Times New Roman" w:hAnsi="Arial" w:cs="Arial"/>
+                <w:sz w:val="16"/>
+                <w:szCs w:val="16"/>
+                <w:lang w:eastAsia="es-CO"/>
+              </w:rPr>
+              <w:t>N/A</w:t>
+            </w:r>
           </w:p>
         </w:tc>
         <w:tc>
@@ -6223,6 +6457,15 @@
                 <w:lang w:eastAsia="es-CO"/>
               </w:rPr>
             </w:pPr>
+            <w:r>
+              <w:rPr>
+                <w:rFonts w:ascii="Arial" w:eastAsia="Times New Roman" w:hAnsi="Arial" w:cs="Arial"/>
+                <w:sz w:val="16"/>
+                <w:szCs w:val="16"/>
+                <w:lang w:eastAsia="es-CO"/>
+              </w:rPr>
+              <w:t>3</w:t>
+            </w:r>
           </w:p>
         </w:tc>
         <w:tc>
@@ -6249,6 +6492,15 @@
                 <w:lang w:eastAsia="es-CO"/>
               </w:rPr>
             </w:pPr>
+            <w:r>
+              <w:rPr>
+                <w:rFonts w:ascii="Arial" w:eastAsia="Times New Roman" w:hAnsi="Arial" w:cs="Arial"/>
+                <w:sz w:val="16"/>
+                <w:szCs w:val="16"/>
+                <w:lang w:eastAsia="es-CO"/>
+              </w:rPr>
+              <w:t>3</w:t>
+            </w:r>
           </w:p>
         </w:tc>
         <w:tc>
@@ -6327,6 +6579,15 @@
                 <w:lang w:eastAsia="es-CO"/>
               </w:rPr>
             </w:pPr>
+            <w:r>
+              <w:rPr>
+                <w:rFonts w:ascii="Arial" w:eastAsia="Times New Roman" w:hAnsi="Arial" w:cs="Arial"/>
+                <w:sz w:val="16"/>
+                <w:szCs w:val="16"/>
+                <w:lang w:eastAsia="es-CO"/>
+              </w:rPr>
+              <w:t>1</w:t>
+            </w:r>
           </w:p>
         </w:tc>
         <w:tc>
@@ -6353,6 +6614,15 @@
                 <w:lang w:eastAsia="es-CO"/>
               </w:rPr>
             </w:pPr>
+            <w:r>
+              <w:rPr>
+                <w:rFonts w:ascii="Arial" w:eastAsia="Times New Roman" w:hAnsi="Arial" w:cs="Arial"/>
+                <w:sz w:val="16"/>
+                <w:szCs w:val="16"/>
+                <w:lang w:eastAsia="es-CO"/>
+              </w:rPr>
+              <w:t>3</w:t>
+            </w:r>
           </w:p>
         </w:tc>
         <w:tc>
@@ -6449,22 +6719,8 @@
                 <w:szCs w:val="16"/>
                 <w:lang w:eastAsia="es-CO"/>
               </w:rPr>
-              <w:t xml:space="preserve">6. </w:t>
-            </w:r>
-            <w:proofErr w:type="spellStart"/>
-            <w:r>
-              <w:rPr>
-                <w:rFonts w:ascii="Arial" w:eastAsia="Times New Roman" w:hAnsi="Arial" w:cs="Arial"/>
-                <w:b/>
-                <w:bCs/>
-                <w:color w:val="000000"/>
-                <w:sz w:val="16"/>
-                <w:szCs w:val="16"/>
-                <w:lang w:eastAsia="es-CO"/>
-              </w:rPr>
-              <w:t>Testabilidad</w:t>
-            </w:r>
-            <w:proofErr w:type="spellEnd"/>
+              <w:t>6. Testabilidad</w:t>
+            </w:r>
           </w:p>
         </w:tc>
         <w:tc>
@@ -6641,6 +6897,15 @@
                 <w:lang w:eastAsia="es-CO"/>
               </w:rPr>
             </w:pPr>
+            <w:r>
+              <w:rPr>
+                <w:rFonts w:ascii="Arial" w:eastAsia="Times New Roman" w:hAnsi="Arial" w:cs="Arial"/>
+                <w:sz w:val="16"/>
+                <w:szCs w:val="16"/>
+                <w:lang w:eastAsia="es-CO"/>
+              </w:rPr>
+              <w:t>N/A</w:t>
+            </w:r>
           </w:p>
         </w:tc>
         <w:tc>
@@ -6667,6 +6932,15 @@
                 <w:lang w:eastAsia="es-CO"/>
               </w:rPr>
             </w:pPr>
+            <w:r>
+              <w:rPr>
+                <w:rFonts w:ascii="Arial" w:eastAsia="Times New Roman" w:hAnsi="Arial" w:cs="Arial"/>
+                <w:sz w:val="16"/>
+                <w:szCs w:val="16"/>
+                <w:lang w:eastAsia="es-CO"/>
+              </w:rPr>
+              <w:t>N/A</w:t>
+            </w:r>
           </w:p>
         </w:tc>
         <w:tc>
@@ -6745,6 +7019,15 @@
                 <w:lang w:eastAsia="es-CO"/>
               </w:rPr>
             </w:pPr>
+            <w:r>
+              <w:rPr>
+                <w:rFonts w:ascii="Arial" w:eastAsia="Times New Roman" w:hAnsi="Arial" w:cs="Arial"/>
+                <w:sz w:val="16"/>
+                <w:szCs w:val="16"/>
+                <w:lang w:eastAsia="es-CO"/>
+              </w:rPr>
+              <w:t>3</w:t>
+            </w:r>
           </w:p>
         </w:tc>
         <w:tc>
@@ -6771,6 +7054,15 @@
                 <w:lang w:eastAsia="es-CO"/>
               </w:rPr>
             </w:pPr>
+            <w:r>
+              <w:rPr>
+                <w:rFonts w:ascii="Arial" w:eastAsia="Times New Roman" w:hAnsi="Arial" w:cs="Arial"/>
+                <w:sz w:val="16"/>
+                <w:szCs w:val="16"/>
+                <w:lang w:eastAsia="es-CO"/>
+              </w:rPr>
+              <w:t>3</w:t>
+            </w:r>
           </w:p>
         </w:tc>
         <w:tc>
@@ -6849,6 +7141,15 @@
                 <w:lang w:eastAsia="es-CO"/>
               </w:rPr>
             </w:pPr>
+            <w:r>
+              <w:rPr>
+                <w:rFonts w:ascii="Arial" w:eastAsia="Times New Roman" w:hAnsi="Arial" w:cs="Arial"/>
+                <w:sz w:val="16"/>
+                <w:szCs w:val="16"/>
+                <w:lang w:eastAsia="es-CO"/>
+              </w:rPr>
+              <w:t>3</w:t>
+            </w:r>
           </w:p>
         </w:tc>
         <w:tc>
@@ -6875,6 +7176,15 @@
                 <w:lang w:eastAsia="es-CO"/>
               </w:rPr>
             </w:pPr>
+            <w:r>
+              <w:rPr>
+                <w:rFonts w:ascii="Arial" w:eastAsia="Times New Roman" w:hAnsi="Arial" w:cs="Arial"/>
+                <w:sz w:val="16"/>
+                <w:szCs w:val="16"/>
+                <w:lang w:eastAsia="es-CO"/>
+              </w:rPr>
+              <w:t>3</w:t>
+            </w:r>
           </w:p>
         </w:tc>
         <w:tc>
@@ -6953,6 +7263,15 @@
                 <w:lang w:eastAsia="es-CO"/>
               </w:rPr>
             </w:pPr>
+            <w:r>
+              <w:rPr>
+                <w:rFonts w:ascii="Arial" w:eastAsia="Times New Roman" w:hAnsi="Arial" w:cs="Arial"/>
+                <w:sz w:val="16"/>
+                <w:szCs w:val="16"/>
+                <w:lang w:eastAsia="es-CO"/>
+              </w:rPr>
+              <w:t>1</w:t>
+            </w:r>
           </w:p>
         </w:tc>
         <w:tc>
@@ -6979,6 +7298,15 @@
                 <w:lang w:eastAsia="es-CO"/>
               </w:rPr>
             </w:pPr>
+            <w:r>
+              <w:rPr>
+                <w:rFonts w:ascii="Arial" w:eastAsia="Times New Roman" w:hAnsi="Arial" w:cs="Arial"/>
+                <w:sz w:val="16"/>
+                <w:szCs w:val="16"/>
+                <w:lang w:eastAsia="es-CO"/>
+              </w:rPr>
+              <w:t>3</w:t>
+            </w:r>
           </w:p>
         </w:tc>
         <w:tc>
@@ -7253,6 +7581,15 @@
                 <w:lang w:eastAsia="es-CO"/>
               </w:rPr>
             </w:pPr>
+            <w:r>
+              <w:rPr>
+                <w:rFonts w:ascii="Arial" w:eastAsia="Times New Roman" w:hAnsi="Arial" w:cs="Arial"/>
+                <w:sz w:val="16"/>
+                <w:szCs w:val="16"/>
+                <w:lang w:eastAsia="es-CO"/>
+              </w:rPr>
+              <w:t>N/A</w:t>
+            </w:r>
           </w:p>
         </w:tc>
         <w:tc>
@@ -7279,6 +7616,15 @@
                 <w:lang w:eastAsia="es-CO"/>
               </w:rPr>
             </w:pPr>
+            <w:r>
+              <w:rPr>
+                <w:rFonts w:ascii="Arial" w:eastAsia="Times New Roman" w:hAnsi="Arial" w:cs="Arial"/>
+                <w:sz w:val="16"/>
+                <w:szCs w:val="16"/>
+                <w:lang w:eastAsia="es-CO"/>
+              </w:rPr>
+              <w:t>N/A</w:t>
+            </w:r>
           </w:p>
         </w:tc>
         <w:tc>
@@ -7357,6 +7703,15 @@
                 <w:lang w:eastAsia="es-CO"/>
               </w:rPr>
             </w:pPr>
+            <w:r>
+              <w:rPr>
+                <w:rFonts w:ascii="Arial" w:eastAsia="Times New Roman" w:hAnsi="Arial" w:cs="Arial"/>
+                <w:sz w:val="16"/>
+                <w:szCs w:val="16"/>
+                <w:lang w:eastAsia="es-CO"/>
+              </w:rPr>
+              <w:t>N/A</w:t>
+            </w:r>
           </w:p>
         </w:tc>
         <w:tc>
@@ -7383,6 +7738,15 @@
                 <w:lang w:eastAsia="es-CO"/>
               </w:rPr>
             </w:pPr>
+            <w:r>
+              <w:rPr>
+                <w:rFonts w:ascii="Arial" w:eastAsia="Times New Roman" w:hAnsi="Arial" w:cs="Arial"/>
+                <w:sz w:val="16"/>
+                <w:szCs w:val="16"/>
+                <w:lang w:eastAsia="es-CO"/>
+              </w:rPr>
+              <w:t>N/A</w:t>
+            </w:r>
           </w:p>
         </w:tc>
         <w:tc>
@@ -7461,6 +7825,15 @@
                 <w:lang w:eastAsia="es-CO"/>
               </w:rPr>
             </w:pPr>
+            <w:r>
+              <w:rPr>
+                <w:rFonts w:ascii="Arial" w:eastAsia="Times New Roman" w:hAnsi="Arial" w:cs="Arial"/>
+                <w:sz w:val="16"/>
+                <w:szCs w:val="16"/>
+                <w:lang w:eastAsia="es-CO"/>
+              </w:rPr>
+              <w:t>N/A</w:t>
+            </w:r>
           </w:p>
         </w:tc>
         <w:tc>
@@ -7487,6 +7860,15 @@
                 <w:lang w:eastAsia="es-CO"/>
               </w:rPr>
             </w:pPr>
+            <w:r>
+              <w:rPr>
+                <w:rFonts w:ascii="Arial" w:eastAsia="Times New Roman" w:hAnsi="Arial" w:cs="Arial"/>
+                <w:sz w:val="16"/>
+                <w:szCs w:val="16"/>
+                <w:lang w:eastAsia="es-CO"/>
+              </w:rPr>
+              <w:t>N/A</w:t>
+            </w:r>
           </w:p>
         </w:tc>
         <w:tc>
@@ -7565,6 +7947,15 @@
                 <w:lang w:eastAsia="es-CO"/>
               </w:rPr>
             </w:pPr>
+            <w:r>
+              <w:rPr>
+                <w:rFonts w:ascii="Arial" w:eastAsia="Times New Roman" w:hAnsi="Arial" w:cs="Arial"/>
+                <w:sz w:val="16"/>
+                <w:szCs w:val="16"/>
+                <w:lang w:eastAsia="es-CO"/>
+              </w:rPr>
+              <w:t>1</w:t>
+            </w:r>
           </w:p>
         </w:tc>
         <w:tc>
@@ -7591,6 +7982,15 @@
                 <w:lang w:eastAsia="es-CO"/>
               </w:rPr>
             </w:pPr>
+            <w:r>
+              <w:rPr>
+                <w:rFonts w:ascii="Arial" w:eastAsia="Times New Roman" w:hAnsi="Arial" w:cs="Arial"/>
+                <w:sz w:val="16"/>
+                <w:szCs w:val="16"/>
+                <w:lang w:eastAsia="es-CO"/>
+              </w:rPr>
+              <w:t>3</w:t>
+            </w:r>
           </w:p>
         </w:tc>
         <w:tc>
@@ -7675,7 +8075,7 @@
           <w:szCs w:val="24"/>
         </w:rPr>
       </w:pPr>
-      <w:bookmarkStart w:id="6" w:name="_Toc490279231"/>
+      <w:bookmarkStart w:id="7" w:name="_Toc490279231"/>
       <w:r>
         <w:rPr>
           <w:rFonts w:ascii="Arial" w:hAnsi="Arial" w:cs="Arial"/>
@@ -7685,7 +8085,7 @@
         </w:rPr>
         <w:t>Seguimiento al Riesgo</w:t>
       </w:r>
-      <w:bookmarkEnd w:id="6"/>
+      <w:bookmarkEnd w:id="7"/>
     </w:p>
     <w:p>
       <w:pPr>
@@ -9736,8 +10136,6 @@
           <w:szCs w:val="24"/>
         </w:rPr>
       </w:pPr>
-      <w:bookmarkStart w:id="7" w:name="_GoBack"/>
-      <w:bookmarkEnd w:id="7"/>
     </w:p>
     <w:p>
       <w:pPr>
@@ -11760,25 +12158,7 @@
                 <w:sz w:val="16"/>
                 <w:szCs w:val="16"/>
               </w:rPr>
-              <w:t xml:space="preserve"> de ingreso, </w:t>
-            </w:r>
-            <w:proofErr w:type="spellStart"/>
-            <w:r>
-              <w:rPr>
-                <w:rFonts w:ascii="Arial" w:hAnsi="Arial" w:cs="Arial"/>
-                <w:sz w:val="16"/>
-                <w:szCs w:val="16"/>
-              </w:rPr>
-              <w:t>Layout</w:t>
-            </w:r>
-            <w:proofErr w:type="spellEnd"/>
-            <w:r>
-              <w:rPr>
-                <w:rFonts w:ascii="Arial" w:hAnsi="Arial" w:cs="Arial"/>
-                <w:sz w:val="16"/>
-                <w:szCs w:val="16"/>
-              </w:rPr>
-              <w:t xml:space="preserve"> y </w:t>
+              <w:t xml:space="preserve"> de ingreso, Layout y </w:t>
             </w:r>
             <w:r>
               <w:rPr>
@@ -13305,6 +13685,7 @@
     <w:lsdException w:name="HTML Sample" w:semiHidden="1" w:unhideWhenUsed="1"/>
     <w:lsdException w:name="HTML Typewriter" w:semiHidden="1" w:unhideWhenUsed="1"/>
     <w:lsdException w:name="HTML Variable" w:semiHidden="1" w:unhideWhenUsed="1"/>
+    <w:lsdException w:name="Normal Table" w:semiHidden="1" w:unhideWhenUsed="1"/>
     <w:lsdException w:name="annotation subject" w:semiHidden="1" w:unhideWhenUsed="1"/>
     <w:lsdException w:name="No List" w:semiHidden="1" w:unhideWhenUsed="1"/>
     <w:lsdException w:name="Outline List 1" w:semiHidden="1" w:unhideWhenUsed="1"/>
@@ -13351,8 +13732,10 @@
     <w:lsdException w:name="Table Subtle 2" w:semiHidden="1" w:unhideWhenUsed="1"/>
     <w:lsdException w:name="Table Web 1" w:semiHidden="1" w:unhideWhenUsed="1"/>
     <w:lsdException w:name="Table Web 2" w:semiHidden="1" w:unhideWhenUsed="1"/>
+    <w:lsdException w:name="Table Web 3" w:semiHidden="1" w:unhideWhenUsed="1"/>
     <w:lsdException w:name="Balloon Text" w:semiHidden="1" w:unhideWhenUsed="1"/>
     <w:lsdException w:name="Table Grid" w:uiPriority="39"/>
+    <w:lsdException w:name="Table Theme" w:semiHidden="1" w:unhideWhenUsed="1"/>
     <w:lsdException w:name="Placeholder Text" w:semiHidden="1"/>
     <w:lsdException w:name="No Spacing" w:uiPriority="1" w:qFormat="1"/>
     <w:lsdException w:name="Light Shading" w:uiPriority="60"/>
@@ -14004,7 +14387,7 @@
 </file>
 
 <file path=customXml/itemProps1.xml><?xml version="1.0" encoding="utf-8"?>
-<ds:datastoreItem xmlns:ds="http://schemas.openxmlformats.org/officeDocument/2006/customXml" ds:itemID="{34E08E96-84AB-4B75-B2A2-FE346AD9FA58}">
+<ds:datastoreItem xmlns:ds="http://schemas.openxmlformats.org/officeDocument/2006/customXml" ds:itemID="{B95BA4DB-69AD-4BE5-A75C-73CE07539FA1}">
   <ds:schemaRefs>
     <ds:schemaRef ds:uri="http://schemas.openxmlformats.org/officeDocument/2006/bibliography"/>
   </ds:schemaRefs>

</xml_diff>